<commit_message>
Revert "Para 5 Added"
This reverts commit 7167165ab922fc7c9c41b51cc843ec6df7e758f5.
</commit_message>
<xml_diff>
--- a/isa1lab.docx
+++ b/isa1lab.docx
@@ -20,11 +20,6 @@
     <w:p>
       <w:r>
         <w:t>Para 4 My Building name is Vollan Chambers.</w:t>
-      </w:r>
-    </w:p>
-    <w:p>
-      <w:r>
-        <w:t>Para 5 Stay Home Stay Safe.</w:t>
       </w:r>
     </w:p>
     <w:sectPr>

</xml_diff>

<commit_message>
Revert "Revert "Para 5 Added""
This reverts commit d5e38f1f22b1f46d97866e943a389f457e45f1e2.
</commit_message>
<xml_diff>
--- a/isa1lab.docx
+++ b/isa1lab.docx
@@ -20,6 +20,11 @@
     <w:p>
       <w:r>
         <w:t>Para 4 My Building name is Vollan Chambers.</w:t>
+      </w:r>
+    </w:p>
+    <w:p>
+      <w:r>
+        <w:t>Para 5 Stay Home Stay Safe.</w:t>
       </w:r>
     </w:p>
     <w:sectPr>

</xml_diff>